<commit_message>
Documentación - Gestión SQA
Se realiza el informe final de SQA correspondiente a la fase de elaboración iteración 2 y se añade al documento de nomenclaturas.
</commit_message>
<xml_diff>
--- a/Fases_de_desarrollo/02-Elaboracion/07- Gestion de Calidad/E213-OSLO-Informe de Revisión Técnica Formal.docx
+++ b/Fases_de_desarrollo/02-Elaboracion/07- Gestion de Calidad/E213-OSLO-Informe de Revisión Técnica Formal.docx
@@ -1672,7 +1672,25 @@
         <w:t xml:space="preserve">La revisión técnica planificada </w:t>
       </w:r>
       <w:r>
-        <w:t xml:space="preserve">se llevo a cabo durante la reunión 17 del equipo de desarrollo en ella se trataron los casos de pruebas confeccionados de forma general asi como los ejemplos que no eran reales, roles definidos involucrados en los casos de pruebas que ya no existían como el rol desarrollador, </w:t>
+        <w:t xml:space="preserve">se </w:t>
+      </w:r>
+      <w:r>
+        <w:t>llevó</w:t>
+      </w:r>
+      <w:r>
+        <w:t xml:space="preserve"> a cabo durante la reunión </w:t>
+      </w:r>
+      <w:r>
+        <w:t>n°</w:t>
+      </w:r>
+      <w:r>
+        <w:t xml:space="preserve">17 del equipo de desarrollo en ella se trataron los casos de pruebas confeccionados de forma general </w:t>
+      </w:r>
+      <w:r>
+        <w:t>así</w:t>
+      </w:r>
+      <w:r>
+        <w:t xml:space="preserve"> como los ejemplos que no eran reales, roles definidos involucrados en los casos de pruebas que ya no existían como el rol desarrollador, </w:t>
       </w:r>
       <w:r>
         <w:t>diferenciación de</w:t>

</xml_diff>